<commit_message>
eliminacion de ruido y normalacion
</commit_message>
<xml_diff>
--- a/parts of leg.docx
+++ b/parts of leg.docx
@@ -4,6 +4,9 @@
   <w:body>
     <w:p>
       <w:r>
+        <w:rPr>
+          <w:noProof/>
+        </w:rPr>
         <w:drawing>
           <wp:inline distT="0" distB="0" distL="0" distR="0" wp14:anchorId="0C3DFD40" wp14:editId="4129481B">
             <wp:extent cx="2381582" cy="4115374"/>
@@ -41,6 +44,9 @@
         </w:drawing>
       </w:r>
       <w:r>
+        <w:rPr>
+          <w:noProof/>
+        </w:rPr>
         <w:drawing>
           <wp:inline distT="0" distB="0" distL="0" distR="0" wp14:anchorId="7DFA47CE" wp14:editId="73C81508">
             <wp:extent cx="3030413" cy="4116788"/>
@@ -78,6 +84,9 @@
         </w:drawing>
       </w:r>
       <w:r>
+        <w:rPr>
+          <w:noProof/>
+        </w:rPr>
         <w:lastRenderedPageBreak/>
         <w:drawing>
           <wp:inline distT="0" distB="0" distL="0" distR="0" wp14:anchorId="10190AE2" wp14:editId="2BC34423">
@@ -116,6 +125,9 @@
         </w:drawing>
       </w:r>
       <w:r>
+        <w:rPr>
+          <w:noProof/>
+        </w:rPr>
         <w:drawing>
           <wp:inline distT="0" distB="0" distL="0" distR="0" wp14:anchorId="4595180E" wp14:editId="6AF56AD2">
             <wp:extent cx="2180848" cy="3779189"/>
@@ -153,6 +165,9 @@
         </w:drawing>
       </w:r>
       <w:r>
+        <w:rPr>
+          <w:noProof/>
+        </w:rPr>
         <w:lastRenderedPageBreak/>
         <w:drawing>
           <wp:inline distT="0" distB="0" distL="0" distR="0" wp14:anchorId="6F3E3E0B" wp14:editId="70381CCB">
@@ -191,6 +206,9 @@
         </w:drawing>
       </w:r>
       <w:r>
+        <w:rPr>
+          <w:noProof/>
+        </w:rPr>
         <w:lastRenderedPageBreak/>
         <w:drawing>
           <wp:inline distT="0" distB="0" distL="0" distR="0" wp14:anchorId="0A0DFC8A" wp14:editId="559DFF37">
@@ -229,6 +247,9 @@
         </w:drawing>
       </w:r>
       <w:r>
+        <w:rPr>
+          <w:noProof/>
+        </w:rPr>
         <w:lastRenderedPageBreak/>
         <w:drawing>
           <wp:inline distT="0" distB="0" distL="0" distR="0" wp14:anchorId="5261A88E" wp14:editId="078C3771">
@@ -267,6 +288,9 @@
         </w:drawing>
       </w:r>
       <w:r>
+        <w:rPr>
+          <w:noProof/>
+        </w:rPr>
         <w:drawing>
           <wp:inline distT="0" distB="0" distL="0" distR="0" wp14:anchorId="684BD305" wp14:editId="3FEB4C32">
             <wp:extent cx="2838846" cy="4525006"/>
@@ -304,6 +328,9 @@
         </w:drawing>
       </w:r>
       <w:r>
+        <w:rPr>
+          <w:noProof/>
+        </w:rPr>
         <w:lastRenderedPageBreak/>
         <w:drawing>
           <wp:inline distT="0" distB="0" distL="0" distR="0" wp14:anchorId="19D94AD2" wp14:editId="401811D0">
@@ -342,6 +369,9 @@
         </w:drawing>
       </w:r>
       <w:r>
+        <w:rPr>
+          <w:noProof/>
+        </w:rPr>
         <w:lastRenderedPageBreak/>
         <w:drawing>
           <wp:inline distT="0" distB="0" distL="0" distR="0" wp14:anchorId="1A584BA4" wp14:editId="485A9DBB">
@@ -380,6 +410,9 @@
         </w:drawing>
       </w:r>
       <w:r>
+        <w:rPr>
+          <w:noProof/>
+        </w:rPr>
         <w:lastRenderedPageBreak/>
         <w:drawing>
           <wp:inline distT="0" distB="0" distL="0" distR="0" wp14:anchorId="70547FBD" wp14:editId="74B56E84">
@@ -418,6 +451,9 @@
         </w:drawing>
       </w:r>
       <w:r>
+        <w:rPr>
+          <w:noProof/>
+        </w:rPr>
         <w:drawing>
           <wp:inline distT="0" distB="0" distL="0" distR="0" wp14:anchorId="1ABBC860" wp14:editId="3102D32F">
             <wp:extent cx="2048161" cy="4391638"/>
@@ -455,6 +491,9 @@
         </w:drawing>
       </w:r>
       <w:r>
+        <w:rPr>
+          <w:noProof/>
+        </w:rPr>
         <w:lastRenderedPageBreak/>
         <w:drawing>
           <wp:inline distT="0" distB="0" distL="0" distR="0" wp14:anchorId="298E8287" wp14:editId="5B32473D">
@@ -493,6 +532,9 @@
         </w:drawing>
       </w:r>
       <w:r>
+        <w:rPr>
+          <w:noProof/>
+        </w:rPr>
         <w:drawing>
           <wp:inline distT="0" distB="0" distL="0" distR="0" wp14:anchorId="2A2D5047" wp14:editId="276D88B0">
             <wp:extent cx="3362794" cy="4582164"/>
@@ -530,6 +572,9 @@
         </w:drawing>
       </w:r>
       <w:r>
+        <w:rPr>
+          <w:noProof/>
+        </w:rPr>
         <w:lastRenderedPageBreak/>
         <w:drawing>
           <wp:inline distT="0" distB="0" distL="0" distR="0" wp14:anchorId="1D85B525" wp14:editId="2D8309A9">
@@ -568,6 +613,9 @@
         </w:drawing>
       </w:r>
       <w:r>
+        <w:rPr>
+          <w:noProof/>
+        </w:rPr>
         <w:drawing>
           <wp:inline distT="0" distB="0" distL="0" distR="0" wp14:anchorId="623BB0EF" wp14:editId="26FFA83A">
             <wp:extent cx="2476846" cy="4944165"/>
@@ -605,6 +653,9 @@
         </w:drawing>
       </w:r>
       <w:r>
+        <w:rPr>
+          <w:noProof/>
+        </w:rPr>
         <w:lastRenderedPageBreak/>
         <w:drawing>
           <wp:inline distT="0" distB="0" distL="0" distR="0" wp14:anchorId="55F7673C" wp14:editId="0F4042D4">
@@ -643,6 +694,9 @@
         </w:drawing>
       </w:r>
       <w:r>
+        <w:rPr>
+          <w:noProof/>
+        </w:rPr>
         <w:drawing>
           <wp:inline distT="0" distB="0" distL="0" distR="0" wp14:anchorId="0005ED40" wp14:editId="7E6B69CB">
             <wp:extent cx="2210108" cy="4915586"/>
@@ -680,6 +734,9 @@
         </w:drawing>
       </w:r>
       <w:r>
+        <w:rPr>
+          <w:noProof/>
+        </w:rPr>
         <w:lastRenderedPageBreak/>
         <w:drawing>
           <wp:inline distT="0" distB="0" distL="0" distR="0" wp14:anchorId="3C36DFEF" wp14:editId="2039A726">
@@ -718,6 +775,9 @@
         </w:drawing>
       </w:r>
       <w:r>
+        <w:rPr>
+          <w:noProof/>
+        </w:rPr>
         <w:drawing>
           <wp:inline distT="0" distB="0" distL="0" distR="0" wp14:anchorId="7E04C192" wp14:editId="1782EA50">
             <wp:extent cx="2505425" cy="4791744"/>
@@ -755,6 +815,9 @@
         </w:drawing>
       </w:r>
       <w:r>
+        <w:rPr>
+          <w:noProof/>
+        </w:rPr>
         <w:lastRenderedPageBreak/>
         <w:drawing>
           <wp:inline distT="0" distB="0" distL="0" distR="0" wp14:anchorId="2F2DB84A" wp14:editId="0803BD1D">
@@ -793,6 +856,9 @@
         </w:drawing>
       </w:r>
       <w:r>
+        <w:rPr>
+          <w:noProof/>
+        </w:rPr>
         <w:drawing>
           <wp:inline distT="0" distB="0" distL="0" distR="0" wp14:anchorId="71CA1C14" wp14:editId="71A40E78">
             <wp:extent cx="2362530" cy="4763165"/>
@@ -830,6 +896,9 @@
         </w:drawing>
       </w:r>
       <w:r>
+        <w:rPr>
+          <w:noProof/>
+        </w:rPr>
         <w:lastRenderedPageBreak/>
         <w:drawing>
           <wp:inline distT="0" distB="0" distL="0" distR="0" wp14:anchorId="6B085F35" wp14:editId="3B395F7A">
@@ -868,6 +937,9 @@
         </w:drawing>
       </w:r>
       <w:r>
+        <w:rPr>
+          <w:noProof/>
+        </w:rPr>
         <w:lastRenderedPageBreak/>
         <w:drawing>
           <wp:inline distT="0" distB="0" distL="0" distR="0" wp14:anchorId="7C0DEA7C" wp14:editId="3CE990A8">
@@ -906,6 +978,9 @@
         </w:drawing>
       </w:r>
       <w:r>
+        <w:rPr>
+          <w:noProof/>
+        </w:rPr>
         <w:drawing>
           <wp:inline distT="0" distB="0" distL="0" distR="0" wp14:anchorId="6F197E9D" wp14:editId="401B3230">
             <wp:extent cx="2381582" cy="4525006"/>
@@ -944,7 +1019,7 @@
       </w:r>
     </w:p>
     <w:p>
-      <w:hyperlink r:id="rId32" w:history="1">
+      <w:hyperlink r:id="rId32" w:anchor="1" w:history="1">
         <w:r>
           <w:rPr>
             <w:rStyle w:val="Hyperlink"/>
@@ -959,6 +1034,150 @@
     <w:p/>
     <w:p/>
     <w:p/>
+    <w:p>
+      <w:r>
+        <w:lastRenderedPageBreak/>
+        <w:drawing>
+          <wp:inline distT="0" distB="0" distL="0" distR="0" wp14:anchorId="7BF13C06" wp14:editId="7098B740">
+            <wp:extent cx="5525271" cy="4172532"/>
+            <wp:effectExtent l="0" t="0" r="0" b="0"/>
+            <wp:docPr id="27" name="Picture 27" descr="Chart&#10;&#10;Description automatically generated"/>
+            <wp:cNvGraphicFramePr>
+              <a:graphicFrameLocks xmlns:a="http://schemas.openxmlformats.org/drawingml/2006/main" noChangeAspect="1"/>
+            </wp:cNvGraphicFramePr>
+            <a:graphic xmlns:a="http://schemas.openxmlformats.org/drawingml/2006/main">
+              <a:graphicData uri="http://schemas.openxmlformats.org/drawingml/2006/picture">
+                <pic:pic xmlns:pic="http://schemas.openxmlformats.org/drawingml/2006/picture">
+                  <pic:nvPicPr>
+                    <pic:cNvPr id="27" name="Picture 27" descr="Chart&#10;&#10;Description automatically generated"/>
+                    <pic:cNvPicPr/>
+                  </pic:nvPicPr>
+                  <pic:blipFill>
+                    <a:blip r:embed="rId33"/>
+                    <a:stretch>
+                      <a:fillRect/>
+                    </a:stretch>
+                  </pic:blipFill>
+                  <pic:spPr>
+                    <a:xfrm>
+                      <a:off x="0" y="0"/>
+                      <a:ext cx="5525271" cy="4172532"/>
+                    </a:xfrm>
+                    <a:prstGeom prst="rect">
+                      <a:avLst/>
+                    </a:prstGeom>
+                  </pic:spPr>
+                </pic:pic>
+              </a:graphicData>
+            </a:graphic>
+          </wp:inline>
+        </w:drawing>
+      </w:r>
+      <w:r>
+        <w:drawing>
+          <wp:inline distT="0" distB="0" distL="0" distR="0" wp14:anchorId="58129ECC" wp14:editId="4E760DBC">
+            <wp:extent cx="5943600" cy="3086100"/>
+            <wp:effectExtent l="0" t="0" r="0" b="0"/>
+            <wp:docPr id="26" name="Picture 26" descr="Chart, diagram&#10;&#10;Description automatically generated"/>
+            <wp:cNvGraphicFramePr>
+              <a:graphicFrameLocks xmlns:a="http://schemas.openxmlformats.org/drawingml/2006/main" noChangeAspect="1"/>
+            </wp:cNvGraphicFramePr>
+            <a:graphic xmlns:a="http://schemas.openxmlformats.org/drawingml/2006/main">
+              <a:graphicData uri="http://schemas.openxmlformats.org/drawingml/2006/picture">
+                <pic:pic xmlns:pic="http://schemas.openxmlformats.org/drawingml/2006/picture">
+                  <pic:nvPicPr>
+                    <pic:cNvPr id="26" name="Picture 26" descr="Chart, diagram&#10;&#10;Description automatically generated"/>
+                    <pic:cNvPicPr/>
+                  </pic:nvPicPr>
+                  <pic:blipFill>
+                    <a:blip r:embed="rId34"/>
+                    <a:stretch>
+                      <a:fillRect/>
+                    </a:stretch>
+                  </pic:blipFill>
+                  <pic:spPr>
+                    <a:xfrm>
+                      <a:off x="0" y="0"/>
+                      <a:ext cx="5943600" cy="3086100"/>
+                    </a:xfrm>
+                    <a:prstGeom prst="rect">
+                      <a:avLst/>
+                    </a:prstGeom>
+                  </pic:spPr>
+                </pic:pic>
+              </a:graphicData>
+            </a:graphic>
+          </wp:inline>
+        </w:drawing>
+      </w:r>
+    </w:p>
+    <w:p>
+      <w:pPr>
+        <w:rPr>
+          <w:lang w:val="es-EC"/>
+        </w:rPr>
+      </w:pPr>
+      <w:r>
+        <w:rPr>
+          <w:lang w:val="es-EC"/>
+        </w:rPr>
+        <w:t>Criterio de eliminacion para eliminar e</w:t>
+      </w:r>
+      <w:r>
+        <w:rPr>
+          <w:lang w:val="es-EC"/>
+        </w:rPr>
+        <w:t>l ruido denerado por la apertura de los puertos proponemos eliminar los 5 primeros samples</w:t>
+      </w:r>
+    </w:p>
+    <w:p>
+      <w:pPr>
+        <w:rPr>
+          <w:lang w:val="es-EC"/>
+        </w:rPr>
+      </w:pPr>
+      <w:r>
+        <w:rPr>
+          <w:lang w:val="es-EC"/>
+        </w:rPr>
+        <w:lastRenderedPageBreak/>
+        <w:drawing>
+          <wp:inline distT="0" distB="0" distL="0" distR="0" wp14:anchorId="1CE52CD4" wp14:editId="7E0E5F75">
+            <wp:extent cx="5943600" cy="2964180"/>
+            <wp:effectExtent l="0" t="0" r="0" b="7620"/>
+            <wp:docPr id="28" name="Picture 28"/>
+            <wp:cNvGraphicFramePr>
+              <a:graphicFrameLocks xmlns:a="http://schemas.openxmlformats.org/drawingml/2006/main" noChangeAspect="1"/>
+            </wp:cNvGraphicFramePr>
+            <a:graphic xmlns:a="http://schemas.openxmlformats.org/drawingml/2006/main">
+              <a:graphicData uri="http://schemas.openxmlformats.org/drawingml/2006/picture">
+                <pic:pic xmlns:pic="http://schemas.openxmlformats.org/drawingml/2006/picture">
+                  <pic:nvPicPr>
+                    <pic:cNvPr id="1" name=""/>
+                    <pic:cNvPicPr/>
+                  </pic:nvPicPr>
+                  <pic:blipFill>
+                    <a:blip r:embed="rId35"/>
+                    <a:stretch>
+                      <a:fillRect/>
+                    </a:stretch>
+                  </pic:blipFill>
+                  <pic:spPr>
+                    <a:xfrm>
+                      <a:off x="0" y="0"/>
+                      <a:ext cx="5943600" cy="2964180"/>
+                    </a:xfrm>
+                    <a:prstGeom prst="rect">
+                      <a:avLst/>
+                    </a:prstGeom>
+                  </pic:spPr>
+                </pic:pic>
+              </a:graphicData>
+            </a:graphic>
+          </wp:inline>
+        </w:drawing>
+      </w:r>
+    </w:p>
     <w:sectPr>
       <w:pgSz w:w="12240" w:h="15840"/>
       <w:pgMar w:top="1440" w:right="1440" w:bottom="1440" w:left="1440" w:header="720" w:footer="720" w:gutter="0"/>
@@ -1717,6 +1936,15 @@
 </file>
 
 <file path=customXml/item1.xml><?xml version="1.0" encoding="utf-8"?>
+<?mso-contentType ?>
+<FormTemplates xmlns="http://schemas.microsoft.com/sharepoint/v3/contenttype/forms">
+  <Display>DocumentLibraryForm</Display>
+  <Edit>DocumentLibraryForm</Edit>
+  <New>DocumentLibraryForm</New>
+</FormTemplates>
+</file>
+
+<file path=customXml/item2.xml><?xml version="1.0" encoding="utf-8"?>
 <ct:contentTypeSchema xmlns:ct="http://schemas.microsoft.com/office/2006/metadata/contentType" xmlns:ma="http://schemas.microsoft.com/office/2006/metadata/properties/metaAttributes" ct:_="" ma:_="" ma:contentTypeName="Documento" ma:contentTypeID="0x0101002B8B4CEFA9B3E440A8BDECC24674E491" ma:contentTypeVersion="13" ma:contentTypeDescription="Crear nuevo documento." ma:contentTypeScope="" ma:versionID="98c1e4205b788d809ade317af7de0e28">
   <xsd:schema xmlns:xsd="http://www.w3.org/2001/XMLSchema" xmlns:xs="http://www.w3.org/2001/XMLSchema" xmlns:p="http://schemas.microsoft.com/office/2006/metadata/properties" xmlns:ns3="54f1563e-f9d0-41b7-b9ec-137a472dff4b" xmlns:ns4="ba22ce08-4f69-40f7-b071-2f135d447c0b" targetNamespace="http://schemas.microsoft.com/office/2006/metadata/properties" ma:root="true" ma:fieldsID="5ec421dbbd8a574e7040697c5215641b" ns3:_="" ns4:_="">
     <xsd:import namespace="54f1563e-f9d0-41b7-b9ec-137a472dff4b"/>
@@ -1939,15 +2167,6 @@
 </ct:contentTypeSchema>
 </file>
 
-<file path=customXml/item2.xml><?xml version="1.0" encoding="utf-8"?>
-<?mso-contentType ?>
-<FormTemplates xmlns="http://schemas.microsoft.com/sharepoint/v3/contenttype/forms">
-  <Display>DocumentLibraryForm</Display>
-  <Edit>DocumentLibraryForm</Edit>
-  <New>DocumentLibraryForm</New>
-</FormTemplates>
-</file>
-
 <file path=customXml/item3.xml><?xml version="1.0" encoding="utf-8"?>
 <p:properties xmlns:p="http://schemas.microsoft.com/office/2006/metadata/properties" xmlns:xsi="http://www.w3.org/2001/XMLSchema-instance" xmlns:pc="http://schemas.microsoft.com/office/infopath/2007/PartnerControls">
   <documentManagement/>
@@ -1955,6 +2174,14 @@
 </file>
 
 <file path=customXml/itemProps1.xml><?xml version="1.0" encoding="utf-8"?>
+<ds:datastoreItem xmlns:ds="http://schemas.openxmlformats.org/officeDocument/2006/customXml" ds:itemID="{83A0CEE9-9ACE-4DB1-B2EB-5E798AAD852C}">
+  <ds:schemaRefs>
+    <ds:schemaRef ds:uri="http://schemas.microsoft.com/sharepoint/v3/contenttype/forms"/>
+  </ds:schemaRefs>
+</ds:datastoreItem>
+</file>
+
+<file path=customXml/itemProps2.xml><?xml version="1.0" encoding="utf-8"?>
 <ds:datastoreItem xmlns:ds="http://schemas.openxmlformats.org/officeDocument/2006/customXml" ds:itemID="{9D96243E-C5B4-4C9C-A5C8-FFA28CA0840C}">
   <ds:schemaRefs>
     <ds:schemaRef ds:uri="http://schemas.microsoft.com/office/2006/metadata/contentType"/>
@@ -1973,27 +2200,11 @@
 </ds:datastoreItem>
 </file>
 
-<file path=customXml/itemProps2.xml><?xml version="1.0" encoding="utf-8"?>
-<ds:datastoreItem xmlns:ds="http://schemas.openxmlformats.org/officeDocument/2006/customXml" ds:itemID="{83A0CEE9-9ACE-4DB1-B2EB-5E798AAD852C}">
-  <ds:schemaRefs>
-    <ds:schemaRef ds:uri="http://schemas.microsoft.com/sharepoint/v3/contenttype/forms"/>
-  </ds:schemaRefs>
-</ds:datastoreItem>
-</file>
-
 <file path=customXml/itemProps3.xml><?xml version="1.0" encoding="utf-8"?>
 <ds:datastoreItem xmlns:ds="http://schemas.openxmlformats.org/officeDocument/2006/customXml" ds:itemID="{2B782F14-D40C-4D73-831F-7D80519956FD}">
   <ds:schemaRefs>
-    <ds:schemaRef ds:uri="http://schemas.microsoft.com/office/2006/documentManagement/types"/>
-    <ds:schemaRef ds:uri="http://www.w3.org/XML/1998/namespace"/>
-    <ds:schemaRef ds:uri="http://purl.org/dc/elements/1.1/"/>
     <ds:schemaRef ds:uri="http://schemas.microsoft.com/office/2006/metadata/properties"/>
-    <ds:schemaRef ds:uri="http://purl.org/dc/dcmitype/"/>
-    <ds:schemaRef ds:uri="http://purl.org/dc/terms/"/>
-    <ds:schemaRef ds:uri="http://schemas.openxmlformats.org/package/2006/metadata/core-properties"/>
     <ds:schemaRef ds:uri="http://schemas.microsoft.com/office/infopath/2007/PartnerControls"/>
-    <ds:schemaRef ds:uri="ba22ce08-4f69-40f7-b071-2f135d447c0b"/>
-    <ds:schemaRef ds:uri="54f1563e-f9d0-41b7-b9ec-137a472dff4b"/>
   </ds:schemaRefs>
 </ds:datastoreItem>
 </file>
</xml_diff>